<commit_message>
added db_session_id to log table and log_utility
</commit_message>
<xml_diff>
--- a/documents/OracleArchitectToolsProjectDetails.docx
+++ b/documents/OracleArchitectToolsProjectDetails.docx
@@ -1176,6 +1176,27 @@
           <w:rtl w:val="0"/>
         </w:rPr>
         <w:t xml:space="preserve">This includes a basic script building utility for partition management and miscellaneous administration tasks.</w:t>
+      </w:r>
+    </w:p>
+    <w:p>
+      <w:pPr>
+        <w:rPr/>
+      </w:pPr>
+      <w:r>
+        <w:rPr>
+          <w:rtl w:val="0"/>
+        </w:rPr>
+      </w:r>
+    </w:p>
+    <w:p>
+      <w:pPr>
+        <w:rPr/>
+      </w:pPr>
+      <w:r>
+        <w:rPr>
+          <w:rtl w:val="0"/>
+        </w:rPr>
+        <w:t xml:space="preserve">Also planned is a simplified API for deploying and managing Advanced Queuing as an approach for parallel processing ETL processes.</w:t>
       </w:r>
     </w:p>
     <w:sectPr>

</xml_diff>